<commit_message>
edded Bracdowns in Banu section
</commit_message>
<xml_diff>
--- a/documentation/Breakdown.docx
+++ b/documentation/Breakdown.docx
@@ -26,8 +26,6 @@
                 <w:lang w:val="en-US"/>
               </w:rPr>
             </w:pPr>
-            <w:bookmarkStart w:id="0" w:name="_GoBack"/>
-            <w:bookmarkEnd w:id="0"/>
             <w:r>
               <w:rPr>
                 <w:b/>
@@ -71,19 +69,9 @@
             <w:pPr>
               <w:jc w:val="both"/>
             </w:pPr>
-            <w:proofErr w:type="spellStart"/>
-            <w:r>
-              <w:t>Banumajan</w:t>
-            </w:r>
-            <w:proofErr w:type="spellEnd"/>
-            <w:r>
-              <w:t xml:space="preserve"> </w:t>
-            </w:r>
-            <w:proofErr w:type="spellStart"/>
-            <w:r>
-              <w:t>Mohammad</w:t>
-            </w:r>
-            <w:proofErr w:type="spellEnd"/>
+            <w:r>
+              <w:t>Banumajan Mohammad</w:t>
+            </w:r>
           </w:p>
         </w:tc>
         <w:tc>
@@ -99,66 +87,111 @@
             </w:pPr>
             <w:r>
               <w:rPr>
-                <w:lang w:val="en-US"/>
-              </w:rPr>
-              <w:t>1.Creating login and register pages (HTML and PHP)</w:t>
-            </w:r>
-          </w:p>
-          <w:p>
-            <w:pPr>
-              <w:jc w:val="both"/>
-              <w:rPr>
-                <w:lang w:val="en-US"/>
-              </w:rPr>
-            </w:pPr>
-            <w:r>
-              <w:rPr>
-                <w:lang w:val="en-US"/>
-              </w:rPr>
-              <w:t>2.Creating an interaction with database a login and register pages and adding function that saves new user in the database (PHP)</w:t>
-            </w:r>
-          </w:p>
-          <w:p>
-            <w:pPr>
-              <w:jc w:val="both"/>
-              <w:rPr>
-                <w:lang w:val="en-US"/>
-              </w:rPr>
-            </w:pPr>
-            <w:r>
-              <w:rPr>
-                <w:lang w:val="en-US"/>
-              </w:rPr>
-              <w:t>3.Adding a validation to the register form(JavaScript)</w:t>
-            </w:r>
-          </w:p>
-          <w:p>
-            <w:pPr>
-              <w:jc w:val="both"/>
-              <w:rPr>
-                <w:lang w:val="en-US"/>
-              </w:rPr>
-            </w:pPr>
-            <w:r>
-              <w:rPr>
-                <w:lang w:val="en-US"/>
-              </w:rPr>
-              <w:t>4.Adding a style to the login and register pages(CSS)</w:t>
-            </w:r>
-          </w:p>
-          <w:p>
-            <w:pPr>
-              <w:jc w:val="both"/>
-              <w:rPr>
-                <w:lang w:val="en-US"/>
-              </w:rPr>
-            </w:pPr>
-            <w:r>
-              <w:rPr>
-                <w:lang w:val="en-US"/>
-              </w:rPr>
-              <w:t>5.Creating a documentation for the project.</w:t>
-            </w:r>
+                <w:rFonts w:ascii="Segoe UI" w:hAnsi="Segoe UI" w:cs="Segoe UI"/>
+                <w:color w:val="24292F"/>
+                <w:sz w:val="21"/>
+                <w:szCs w:val="21"/>
+                <w:shd w:val="clear" w:color="auto" w:fill="FFFFFF"/>
+                <w:lang w:val="en-US"/>
+              </w:rPr>
+              <w:t>1</w:t>
+            </w:r>
+            <w:r>
+              <w:rPr>
+                <w:lang w:val="en-US"/>
+              </w:rPr>
+              <w:t>. Creating login and register pages (HTML and PHP)</w:t>
+            </w:r>
+          </w:p>
+          <w:p>
+            <w:pPr>
+              <w:jc w:val="both"/>
+              <w:rPr>
+                <w:lang w:val="en-US"/>
+              </w:rPr>
+            </w:pPr>
+            <w:r>
+              <w:rPr>
+                <w:lang w:val="en-US"/>
+              </w:rPr>
+              <w:t>2. Creating an interaction with database,</w:t>
+            </w:r>
+            <w:r>
+              <w:rPr>
+                <w:lang w:val="en-US"/>
+              </w:rPr>
+              <w:t xml:space="preserve"> </w:t>
+            </w:r>
+            <w:r>
+              <w:rPr>
+                <w:lang w:val="en-US"/>
+              </w:rPr>
+              <w:t>added functionality in PHP to validate user login credentials and redirect to the menu page, and save the details of registered user in the database</w:t>
+            </w:r>
+          </w:p>
+          <w:p>
+            <w:pPr>
+              <w:jc w:val="both"/>
+              <w:rPr>
+                <w:lang w:val="en-US"/>
+              </w:rPr>
+            </w:pPr>
+            <w:r>
+              <w:rPr>
+                <w:lang w:val="en-US"/>
+              </w:rPr>
+              <w:t>3. Adding a validation to the registration form(JavaScript)</w:t>
+            </w:r>
+          </w:p>
+          <w:p>
+            <w:pPr>
+              <w:jc w:val="both"/>
+              <w:rPr>
+                <w:lang w:val="en-US"/>
+              </w:rPr>
+            </w:pPr>
+            <w:r>
+              <w:rPr>
+                <w:lang w:val="en-US"/>
+              </w:rPr>
+              <w:t>4. Adding Admin button to the menu page based on user’s role and session using PHP.</w:t>
+            </w:r>
+          </w:p>
+          <w:p>
+            <w:pPr>
+              <w:jc w:val="both"/>
+              <w:rPr>
+                <w:lang w:val="en-US"/>
+              </w:rPr>
+            </w:pPr>
+            <w:r>
+              <w:rPr>
+                <w:lang w:val="en-US"/>
+              </w:rPr>
+              <w:t>5. Adding a style to the login and register pages(CSS)</w:t>
+            </w:r>
+          </w:p>
+          <w:p>
+            <w:pPr>
+              <w:jc w:val="both"/>
+              <w:rPr>
+                <w:lang w:val="en-US"/>
+              </w:rPr>
+            </w:pPr>
+            <w:r>
+              <w:rPr>
+                <w:lang w:val="en-US"/>
+              </w:rPr>
+              <w:t>6. Creating a documentation for the project.</w:t>
+            </w:r>
+          </w:p>
+          <w:p>
+            <w:pPr>
+              <w:jc w:val="both"/>
+              <w:rPr>
+                <w:lang w:val="en-US"/>
+              </w:rPr>
+            </w:pPr>
           </w:p>
         </w:tc>
       </w:tr>
@@ -259,13 +292,7 @@
               <w:rPr>
                 <w:lang w:val="en-US"/>
               </w:rPr>
-              <w:t>5</w:t>
-            </w:r>
-            <w:r>
-              <w:rPr>
-                <w:lang w:val="en-US"/>
-              </w:rPr>
-              <w:t>. Creating a documentation for the project</w:t>
+              <w:t>5. Creating a documentation for the project</w:t>
             </w:r>
           </w:p>
         </w:tc>
@@ -286,16 +313,8 @@
               <w:rPr>
                 <w:lang w:val="en-US"/>
               </w:rPr>
-              <w:t xml:space="preserve">Melanie </w:t>
-            </w:r>
-            <w:proofErr w:type="spellStart"/>
-            <w:r>
-              <w:rPr>
-                <w:lang w:val="en-US"/>
-              </w:rPr>
-              <w:t>Methe</w:t>
-            </w:r>
-            <w:proofErr w:type="spellEnd"/>
+              <w:t>Melanie Methe</w:t>
+            </w:r>
           </w:p>
         </w:tc>
         <w:tc>
@@ -353,35 +372,57 @@
               <w:rPr>
                 <w:lang w:val="en-US"/>
               </w:rPr>
-              <w:t xml:space="preserve">3.Adding functions to the admin page: add/create, </w:t>
-            </w:r>
-            <w:proofErr w:type="gramStart"/>
-            <w:r>
-              <w:rPr>
-                <w:lang w:val="en-US"/>
-              </w:rPr>
-              <w:t>display</w:t>
-            </w:r>
-            <w:proofErr w:type="gramEnd"/>
-            <w:r>
-              <w:rPr>
-                <w:lang w:val="en-US"/>
-              </w:rPr>
-              <w:t xml:space="preserve"> and remove content(PHP)</w:t>
-            </w:r>
-          </w:p>
-          <w:p>
-            <w:pPr>
-              <w:jc w:val="both"/>
-              <w:rPr>
-                <w:lang w:val="en-US"/>
-              </w:rPr>
-            </w:pPr>
-            <w:r>
-              <w:rPr>
-                <w:lang w:val="en-US"/>
-              </w:rPr>
-              <w:t>4.Adding a style to the admin page(CSS)</w:t>
+              <w:t xml:space="preserve">3.Adding functions to the </w:t>
+            </w:r>
+            <w:r>
+              <w:rPr>
+                <w:lang w:val="en-US"/>
+              </w:rPr>
+              <w:t xml:space="preserve">all </w:t>
+            </w:r>
+            <w:r>
+              <w:rPr>
+                <w:lang w:val="en-US"/>
+              </w:rPr>
+              <w:t>admin page</w:t>
+            </w:r>
+            <w:r>
+              <w:rPr>
+                <w:lang w:val="en-US"/>
+              </w:rPr>
+              <w:t>s(user management, edit user, item management, edit item)</w:t>
+            </w:r>
+            <w:r>
+              <w:rPr>
+                <w:lang w:val="en-US"/>
+              </w:rPr>
+              <w:t>: add/create, display and remove content(PHP)</w:t>
+            </w:r>
+          </w:p>
+          <w:p>
+            <w:pPr>
+              <w:jc w:val="both"/>
+              <w:rPr>
+                <w:lang w:val="en-US"/>
+              </w:rPr>
+            </w:pPr>
+            <w:r>
+              <w:rPr>
+                <w:lang w:val="en-US"/>
+              </w:rPr>
+              <w:t>4.Adding a style to the admin page</w:t>
+            </w:r>
+            <w:r>
+              <w:rPr>
+                <w:lang w:val="en-US"/>
+              </w:rPr>
+              <w:t>s</w:t>
+            </w:r>
+            <w:r>
+              <w:rPr>
+                <w:lang w:val="en-US"/>
+              </w:rPr>
+              <w:t>(CSS)</w:t>
             </w:r>
           </w:p>
           <w:p>
@@ -1213,6 +1254,17 @@
       <w:sz w:val="28"/>
     </w:rPr>
   </w:style>
+  <w:style w:type="character" w:styleId="Strong">
+    <w:name w:val="Strong"/>
+    <w:basedOn w:val="DefaultParagraphFont"/>
+    <w:uiPriority w:val="22"/>
+    <w:qFormat/>
+    <w:rsid w:val="00B13443"/>
+    <w:rPr>
+      <w:b/>
+      <w:bCs/>
+    </w:rPr>
+  </w:style>
 </w:styles>
 </file>
 

</xml_diff>